<commit_message>
Adding week 2 hands-on solution
</commit_message>
<xml_diff>
--- a/Week_2/Week_2_JUnit Testing_4_hands-on_solution.docx
+++ b/Week_2/Week_2_JUnit Testing_4_hands-on_solution.docx
@@ -116,143 +116,91 @@
       </w:pPr>
     </w:p>
     <w:p>
-      <w:pPr>
-        <w:rPr>
-          <w:lang w:val="en-GB"/>
-        </w:rPr>
-      </w:pPr>
-      <w:r>
-        <w:rPr>
-          <w:lang w:val="en-GB"/>
-        </w:rPr>
-        <w:t xml:space="preserve">package </w:t>
-      </w:r>
-      <w:proofErr w:type="spellStart"/>
-      <w:r>
-        <w:rPr>
-          <w:lang w:val="en-GB"/>
-        </w:rPr>
-        <w:t>com.example.calculator</w:t>
-      </w:r>
-      <w:proofErr w:type="spellEnd"/>
-      <w:r>
-        <w:rPr>
-          <w:lang w:val="en-GB"/>
-        </w:rPr>
-        <w:t>;</w:t>
-      </w:r>
-    </w:p>
-    <w:p>
-      <w:pPr>
-        <w:rPr>
-          <w:lang w:val="en-GB"/>
-        </w:rPr>
-      </w:pPr>
-      <w:r>
-        <w:rPr>
-          <w:lang w:val="en-GB"/>
-        </w:rPr>
+      <w:r>
+        <w:t>package com.example;</w:t>
+      </w:r>
+    </w:p>
+    <w:p/>
+    <w:p>
+      <w:r>
         <w:t>public class Calculator {</w:t>
       </w:r>
     </w:p>
     <w:p>
-      <w:pPr>
-        <w:rPr>
-          <w:lang w:val="en-GB"/>
-        </w:rPr>
-      </w:pPr>
-      <w:r>
-        <w:rPr>
-          <w:lang w:val="en-GB"/>
-        </w:rPr>
+      <w:r>
         <w:t xml:space="preserve">    public int add(int a, int b) {</w:t>
       </w:r>
     </w:p>
     <w:p>
-      <w:pPr>
-        <w:rPr>
-          <w:lang w:val="en-GB"/>
-        </w:rPr>
-      </w:pPr>
-      <w:r>
-        <w:rPr>
-          <w:lang w:val="en-GB"/>
-        </w:rPr>
+      <w:r>
         <w:t xml:space="preserve">        return a + b;</w:t>
       </w:r>
     </w:p>
     <w:p>
-      <w:pPr>
-        <w:rPr>
-          <w:lang w:val="en-GB"/>
-        </w:rPr>
-      </w:pPr>
-      <w:r>
-        <w:rPr>
-          <w:lang w:val="en-GB"/>
-        </w:rPr>
+      <w:r>
         <w:t xml:space="preserve">    }</w:t>
       </w:r>
     </w:p>
-    <w:p>
-      <w:pPr>
-        <w:rPr>
-          <w:lang w:val="en-GB"/>
-        </w:rPr>
-      </w:pPr>
-    </w:p>
-    <w:p>
-      <w:pPr>
-        <w:rPr>
-          <w:lang w:val="en-GB"/>
-        </w:rPr>
-      </w:pPr>
-      <w:r>
-        <w:rPr>
-          <w:lang w:val="en-GB"/>
-        </w:rPr>
-        <w:t xml:space="preserve">    public int subtract(int a, int b) {</w:t>
-      </w:r>
-    </w:p>
-    <w:p>
-      <w:pPr>
-        <w:rPr>
-          <w:lang w:val="en-GB"/>
-        </w:rPr>
-      </w:pPr>
-      <w:r>
-        <w:rPr>
-          <w:lang w:val="en-GB"/>
-        </w:rPr>
+    <w:p/>
+    <w:p>
+      <w:r>
+        <w:t xml:space="preserve">    public int sub(int a, int b) {</w:t>
+      </w:r>
+    </w:p>
+    <w:p>
+      <w:r>
         <w:t xml:space="preserve">        return a - b;</w:t>
       </w:r>
     </w:p>
     <w:p>
-      <w:pPr>
-        <w:rPr>
-          <w:lang w:val="en-GB"/>
-        </w:rPr>
-      </w:pPr>
-      <w:r>
-        <w:rPr>
-          <w:lang w:val="en-GB"/>
-        </w:rPr>
+      <w:r>
         <w:t xml:space="preserve">    }</w:t>
       </w:r>
     </w:p>
-    <w:p>
-      <w:pPr>
-        <w:rPr>
-          <w:lang w:val="en-GB"/>
-        </w:rPr>
-      </w:pPr>
-      <w:r>
-        <w:rPr>
-          <w:lang w:val="en-GB"/>
-        </w:rPr>
+    <w:p/>
+    <w:p>
+      <w:r>
+        <w:t xml:space="preserve">    public int mul(int a, int b) {</w:t>
+      </w:r>
+    </w:p>
+    <w:p>
+      <w:r>
+        <w:t xml:space="preserve">        return a * b;</w:t>
+      </w:r>
+    </w:p>
+    <w:p>
+      <w:r>
+        <w:t xml:space="preserve">    }</w:t>
+      </w:r>
+    </w:p>
+    <w:p/>
+    <w:p>
+      <w:r>
+        <w:t xml:space="preserve">    public int div(int a, int b) {</w:t>
+      </w:r>
+    </w:p>
+    <w:p>
+      <w:r>
+        <w:t xml:space="preserve">        if (b == 0) throw new ArithmeticException("Division by zero");</w:t>
+      </w:r>
+    </w:p>
+    <w:p>
+      <w:r>
+        <w:t xml:space="preserve">        return a / b;</w:t>
+      </w:r>
+    </w:p>
+    <w:p>
+      <w:r>
+        <w:t xml:space="preserve">    }</w:t>
+      </w:r>
+    </w:p>
+    <w:p>
+      <w:r>
+        <w:lastRenderedPageBreak/>
         <w:t>}</w:t>
       </w:r>
     </w:p>
+    <w:p/>
     <w:p>
       <w:pPr>
         <w:rPr>
@@ -290,6 +238,427 @@
       </w:pPr>
     </w:p>
     <w:p>
+      <w:r>
+        <w:t>package com.example;</w:t>
+      </w:r>
+    </w:p>
+    <w:p/>
+    <w:p>
+      <w:r>
+        <w:t>import org.junit.After;</w:t>
+      </w:r>
+    </w:p>
+    <w:p>
+      <w:r>
+        <w:t>import org.junit.Before;</w:t>
+      </w:r>
+    </w:p>
+    <w:p>
+      <w:r>
+        <w:t>import org.junit.Test;</w:t>
+      </w:r>
+    </w:p>
+    <w:p>
+      <w:r>
+        <w:t>import static org.junit.Assert.*;</w:t>
+      </w:r>
+    </w:p>
+    <w:p/>
+    <w:p>
+      <w:r>
+        <w:t>public class CalculatorTest {</w:t>
+      </w:r>
+    </w:p>
+    <w:p>
+      <w:r>
+        <w:t xml:space="preserve">    private Calculator calculator;</w:t>
+      </w:r>
+    </w:p>
+    <w:p/>
+    <w:p>
+      <w:r>
+        <w:t xml:space="preserve">    </w:t>
+      </w:r>
+      <w:r>
+        <w:rPr>
+          <w:i/>
+          <w:iCs/>
+        </w:rPr>
+        <w:t>@Before</w:t>
+      </w:r>
+    </w:p>
+    <w:p>
+      <w:r>
+        <w:t xml:space="preserve">    public void setUp() {</w:t>
+      </w:r>
+    </w:p>
+    <w:p>
+      <w:r>
+        <w:t xml:space="preserve">        System.</w:t>
+      </w:r>
+      <w:r>
+        <w:rPr>
+          <w:b/>
+          <w:bCs/>
+          <w:i/>
+          <w:iCs/>
+        </w:rPr>
+        <w:t>out</w:t>
+      </w:r>
+      <w:r>
+        <w:t>.println("Setting up...");</w:t>
+      </w:r>
+    </w:p>
+    <w:p>
+      <w:r>
+        <w:t xml:space="preserve">        calculator = new Calculator();  // Arrange</w:t>
+      </w:r>
+    </w:p>
+    <w:p>
+      <w:r>
+        <w:t xml:space="preserve">    }</w:t>
+      </w:r>
+    </w:p>
+    <w:p/>
+    <w:p>
+      <w:r>
+        <w:t xml:space="preserve">    </w:t>
+      </w:r>
+      <w:r>
+        <w:rPr>
+          <w:i/>
+          <w:iCs/>
+        </w:rPr>
+        <w:t>@After</w:t>
+      </w:r>
+    </w:p>
+    <w:p>
+      <w:r>
+        <w:t xml:space="preserve">    public void tearDown() {</w:t>
+      </w:r>
+    </w:p>
+    <w:p>
+      <w:r>
+        <w:t xml:space="preserve">        System.</w:t>
+      </w:r>
+      <w:r>
+        <w:rPr>
+          <w:b/>
+          <w:bCs/>
+          <w:i/>
+          <w:iCs/>
+        </w:rPr>
+        <w:t>out</w:t>
+      </w:r>
+      <w:r>
+        <w:t>.println("Tearing down...\n");</w:t>
+      </w:r>
+    </w:p>
+    <w:p>
+      <w:r>
+        <w:t xml:space="preserve">        calculator = null;</w:t>
+      </w:r>
+    </w:p>
+    <w:p>
+      <w:r>
+        <w:t xml:space="preserve">    }</w:t>
+      </w:r>
+    </w:p>
+    <w:p/>
+    <w:p>
+      <w:r>
+        <w:t xml:space="preserve">    </w:t>
+      </w:r>
+      <w:r>
+        <w:rPr>
+          <w:i/>
+          <w:iCs/>
+        </w:rPr>
+        <w:t>@Test</w:t>
+      </w:r>
+    </w:p>
+    <w:p>
+      <w:r>
+        <w:t xml:space="preserve">    public void testAddition() {</w:t>
+      </w:r>
+    </w:p>
+    <w:p>
+      <w:r>
+        <w:t xml:space="preserve">        int result = calculator.add(2, 3);  // Act</w:t>
+      </w:r>
+    </w:p>
+    <w:p>
+      <w:r>
+        <w:t xml:space="preserve">        System.</w:t>
+      </w:r>
+      <w:r>
+        <w:rPr>
+          <w:b/>
+          <w:bCs/>
+          <w:i/>
+          <w:iCs/>
+        </w:rPr>
+        <w:t>out</w:t>
+      </w:r>
+      <w:r>
+        <w:t>.println("Addition Result: 2 + 3 = " + result);</w:t>
+      </w:r>
+    </w:p>
+    <w:p>
+      <w:r>
+        <w:lastRenderedPageBreak/>
+        <w:t xml:space="preserve">        </w:t>
+      </w:r>
+      <w:r>
+        <w:rPr>
+          <w:i/>
+          <w:iCs/>
+        </w:rPr>
+        <w:t>assertEquals</w:t>
+      </w:r>
+      <w:r>
+        <w:t>(5, result);           // Assert</w:t>
+      </w:r>
+    </w:p>
+    <w:p>
+      <w:r>
+        <w:t xml:space="preserve">    }</w:t>
+      </w:r>
+    </w:p>
+    <w:p/>
+    <w:p>
+      <w:r>
+        <w:t xml:space="preserve">    </w:t>
+      </w:r>
+      <w:r>
+        <w:rPr>
+          <w:i/>
+          <w:iCs/>
+        </w:rPr>
+        <w:t>@Test</w:t>
+      </w:r>
+    </w:p>
+    <w:p>
+      <w:r>
+        <w:t xml:space="preserve">    public void testSubtraction() {</w:t>
+      </w:r>
+    </w:p>
+    <w:p>
+      <w:r>
+        <w:t xml:space="preserve">        int result = calculator.sub(10, 4);</w:t>
+      </w:r>
+    </w:p>
+    <w:p>
+      <w:r>
+        <w:t xml:space="preserve">        System.</w:t>
+      </w:r>
+      <w:r>
+        <w:rPr>
+          <w:b/>
+          <w:bCs/>
+          <w:i/>
+          <w:iCs/>
+        </w:rPr>
+        <w:t>out</w:t>
+      </w:r>
+      <w:r>
+        <w:t>.println("Subtraction Result: 10 - 4 = " + result);</w:t>
+      </w:r>
+    </w:p>
+    <w:p>
+      <w:r>
+        <w:t xml:space="preserve">        </w:t>
+      </w:r>
+      <w:r>
+        <w:rPr>
+          <w:i/>
+          <w:iCs/>
+        </w:rPr>
+        <w:t>assertEquals</w:t>
+      </w:r>
+      <w:r>
+        <w:t>(6, result);</w:t>
+      </w:r>
+    </w:p>
+    <w:p>
+      <w:r>
+        <w:t xml:space="preserve">    }</w:t>
+      </w:r>
+    </w:p>
+    <w:p/>
+    <w:p>
+      <w:r>
+        <w:t xml:space="preserve">    </w:t>
+      </w:r>
+      <w:r>
+        <w:rPr>
+          <w:i/>
+          <w:iCs/>
+        </w:rPr>
+        <w:t>@Test</w:t>
+      </w:r>
+    </w:p>
+    <w:p>
+      <w:r>
+        <w:t xml:space="preserve">    public void testMultiplication() {</w:t>
+      </w:r>
+    </w:p>
+    <w:p>
+      <w:r>
+        <w:t xml:space="preserve">        int result = calculator.mul(3, 4);</w:t>
+      </w:r>
+    </w:p>
+    <w:p>
+      <w:r>
+        <w:t xml:space="preserve">        System.</w:t>
+      </w:r>
+      <w:r>
+        <w:rPr>
+          <w:b/>
+          <w:bCs/>
+          <w:i/>
+          <w:iCs/>
+        </w:rPr>
+        <w:t>out</w:t>
+      </w:r>
+      <w:r>
+        <w:t>.println("Multiplication Result: 3 * 4 = " + result);</w:t>
+      </w:r>
+    </w:p>
+    <w:p>
+      <w:r>
+        <w:t xml:space="preserve">        </w:t>
+      </w:r>
+      <w:r>
+        <w:rPr>
+          <w:i/>
+          <w:iCs/>
+        </w:rPr>
+        <w:t>assertEquals</w:t>
+      </w:r>
+      <w:r>
+        <w:t>(12, result);</w:t>
+      </w:r>
+    </w:p>
+    <w:p>
+      <w:r>
+        <w:t xml:space="preserve">    }</w:t>
+      </w:r>
+    </w:p>
+    <w:p/>
+    <w:p>
+      <w:r>
+        <w:t xml:space="preserve">    </w:t>
+      </w:r>
+      <w:r>
+        <w:rPr>
+          <w:i/>
+          <w:iCs/>
+        </w:rPr>
+        <w:t>@Test</w:t>
+      </w:r>
+    </w:p>
+    <w:p>
+      <w:r>
+        <w:t xml:space="preserve">    public void testDivision() {</w:t>
+      </w:r>
+    </w:p>
+    <w:p>
+      <w:r>
+        <w:t xml:space="preserve">        int result = calculator.div(20, 4);</w:t>
+      </w:r>
+    </w:p>
+    <w:p>
+      <w:r>
+        <w:t xml:space="preserve">        System.</w:t>
+      </w:r>
+      <w:r>
+        <w:rPr>
+          <w:b/>
+          <w:bCs/>
+          <w:i/>
+          <w:iCs/>
+        </w:rPr>
+        <w:t>out</w:t>
+      </w:r>
+      <w:r>
+        <w:t>.println("Division Result: 20 / 4 = " + result);</w:t>
+      </w:r>
+    </w:p>
+    <w:p>
+      <w:r>
+        <w:t xml:space="preserve">        </w:t>
+      </w:r>
+      <w:r>
+        <w:rPr>
+          <w:i/>
+          <w:iCs/>
+        </w:rPr>
+        <w:t>assertEquals</w:t>
+      </w:r>
+      <w:r>
+        <w:t>(5, result);</w:t>
+      </w:r>
+    </w:p>
+    <w:p>
+      <w:r>
+        <w:t xml:space="preserve">    }</w:t>
+      </w:r>
+    </w:p>
+    <w:p/>
+    <w:p>
+      <w:r>
+        <w:t xml:space="preserve">    </w:t>
+      </w:r>
+      <w:r>
+        <w:rPr>
+          <w:i/>
+          <w:iCs/>
+        </w:rPr>
+        <w:t>@Test</w:t>
+      </w:r>
+      <w:r>
+        <w:t>(expected = ArithmeticException.class)</w:t>
+      </w:r>
+    </w:p>
+    <w:p>
+      <w:r>
+        <w:t xml:space="preserve">    public void testDivisionByZero() {</w:t>
+      </w:r>
+    </w:p>
+    <w:p>
+      <w:r>
+        <w:t xml:space="preserve">        System.</w:t>
+      </w:r>
+      <w:r>
+        <w:rPr>
+          <w:b/>
+          <w:bCs/>
+          <w:i/>
+          <w:iCs/>
+        </w:rPr>
+        <w:t>out</w:t>
+      </w:r>
+      <w:r>
+        <w:t>.println("Division by zero test (should throw exception):");</w:t>
+      </w:r>
+    </w:p>
+    <w:p>
+      <w:r>
+        <w:t xml:space="preserve">        calculator.div(10, 0);</w:t>
+      </w:r>
+    </w:p>
+    <w:p>
+      <w:r>
+        <w:t xml:space="preserve">    }</w:t>
+      </w:r>
+    </w:p>
+    <w:p>
+      <w:r>
+        <w:t>}</w:t>
+      </w:r>
+    </w:p>
+    <w:p>
       <w:pPr>
         <w:rPr>
           <w:lang w:val="en-GB"/>
@@ -299,849 +668,50 @@
         <w:rPr>
           <w:lang w:val="en-GB"/>
         </w:rPr>
-        <w:t xml:space="preserve">package </w:t>
-      </w:r>
-      <w:proofErr w:type="spellStart"/>
-      <w:r>
-        <w:rPr>
-          <w:lang w:val="en-GB"/>
-        </w:rPr>
-        <w:t>com.example.calculator</w:t>
-      </w:r>
-      <w:proofErr w:type="spellEnd"/>
-      <w:r>
-        <w:rPr>
-          <w:lang w:val="en-GB"/>
-        </w:rPr>
-        <w:t>;</w:t>
+        <w:t>s</w:t>
       </w:r>
     </w:p>
     <w:p>
       <w:pPr>
         <w:rPr>
+          <w:b/>
           <w:lang w:val="en-GB"/>
         </w:rPr>
       </w:pPr>
       <w:r>
         <w:rPr>
-          <w:lang w:val="en-GB"/>
-        </w:rPr>
-        <w:t xml:space="preserve">import </w:t>
-      </w:r>
-      <w:proofErr w:type="spellStart"/>
-      <w:r>
-        <w:rPr>
-          <w:lang w:val="en-GB"/>
-        </w:rPr>
-        <w:t>org.junit.After</w:t>
-      </w:r>
-      <w:proofErr w:type="spellEnd"/>
-      <w:r>
-        <w:rPr>
-          <w:lang w:val="en-GB"/>
-        </w:rPr>
-        <w:t>;</w:t>
+          <w:b/>
+          <w:lang w:val="en-GB"/>
+        </w:rPr>
+        <w:lastRenderedPageBreak/>
+        <w:t xml:space="preserve">Output : </w:t>
       </w:r>
     </w:p>
     <w:p>
       <w:pPr>
         <w:rPr>
+          <w:b/>
           <w:lang w:val="en-GB"/>
         </w:rPr>
       </w:pPr>
-      <w:r>
-        <w:rPr>
-          <w:lang w:val="en-GB"/>
-        </w:rPr>
-        <w:t xml:space="preserve">import </w:t>
-      </w:r>
-      <w:proofErr w:type="spellStart"/>
-      <w:r>
-        <w:rPr>
-          <w:lang w:val="en-GB"/>
-        </w:rPr>
-        <w:t>org.junit.Before</w:t>
-      </w:r>
-      <w:proofErr w:type="spellEnd"/>
-      <w:r>
-        <w:rPr>
-          <w:lang w:val="en-GB"/>
-        </w:rPr>
-        <w:t>;</w:t>
-      </w:r>
     </w:p>
     <w:p>
       <w:pPr>
         <w:rPr>
+          <w:b/>
           <w:lang w:val="en-GB"/>
         </w:rPr>
       </w:pPr>
       <w:r>
         <w:rPr>
-          <w:lang w:val="en-GB"/>
-        </w:rPr>
-        <w:t xml:space="preserve">import </w:t>
-      </w:r>
-      <w:proofErr w:type="spellStart"/>
-      <w:r>
-        <w:rPr>
-          <w:lang w:val="en-GB"/>
-        </w:rPr>
-        <w:t>org.junit.Test</w:t>
-      </w:r>
-      <w:proofErr w:type="spellEnd"/>
-      <w:r>
-        <w:rPr>
-          <w:lang w:val="en-GB"/>
-        </w:rPr>
-        <w:t>;</w:t>
-      </w:r>
-    </w:p>
-    <w:p>
-      <w:pPr>
-        <w:rPr>
-          <w:lang w:val="en-GB"/>
-        </w:rPr>
-      </w:pPr>
-      <w:r>
-        <w:rPr>
-          <w:lang w:val="en-GB"/>
-        </w:rPr>
-        <w:t xml:space="preserve">import static </w:t>
-      </w:r>
-      <w:proofErr w:type="spellStart"/>
-      <w:r>
-        <w:rPr>
-          <w:lang w:val="en-GB"/>
-        </w:rPr>
-        <w:t>org.junit.Assert</w:t>
-      </w:r>
-      <w:proofErr w:type="spellEnd"/>
-      <w:r>
-        <w:rPr>
-          <w:lang w:val="en-GB"/>
-        </w:rPr>
-        <w:t>.*;</w:t>
-      </w:r>
-    </w:p>
-    <w:p>
-      <w:pPr>
-        <w:rPr>
-          <w:lang w:val="en-GB"/>
-        </w:rPr>
-      </w:pPr>
-    </w:p>
-    <w:p>
-      <w:pPr>
-        <w:rPr>
-          <w:lang w:val="en-GB"/>
-        </w:rPr>
-      </w:pPr>
-      <w:r>
-        <w:rPr>
-          <w:lang w:val="en-GB"/>
-        </w:rPr>
-        <w:t xml:space="preserve">public class </w:t>
-      </w:r>
-      <w:proofErr w:type="spellStart"/>
-      <w:r>
-        <w:rPr>
-          <w:lang w:val="en-GB"/>
-        </w:rPr>
-        <w:t>CalculatorTest</w:t>
-      </w:r>
-      <w:proofErr w:type="spellEnd"/>
-      <w:r>
-        <w:rPr>
-          <w:lang w:val="en-GB"/>
-        </w:rPr>
-        <w:t xml:space="preserve"> {</w:t>
-      </w:r>
-    </w:p>
-    <w:p>
-      <w:pPr>
-        <w:rPr>
-          <w:lang w:val="en-GB"/>
-        </w:rPr>
-      </w:pPr>
-    </w:p>
-    <w:p>
-      <w:pPr>
-        <w:rPr>
-          <w:lang w:val="en-GB"/>
-        </w:rPr>
-      </w:pPr>
-      <w:r>
-        <w:rPr>
-          <w:lang w:val="en-GB"/>
-        </w:rPr>
-        <w:t xml:space="preserve">    private Calculator calc;</w:t>
-      </w:r>
-    </w:p>
-    <w:p>
-      <w:pPr>
-        <w:rPr>
-          <w:lang w:val="en-GB"/>
-        </w:rPr>
-      </w:pPr>
-    </w:p>
-    <w:p>
-      <w:pPr>
-        <w:rPr>
-          <w:lang w:val="en-GB"/>
-        </w:rPr>
-      </w:pPr>
-      <w:r>
-        <w:rPr>
-          <w:lang w:val="en-GB"/>
-        </w:rPr>
-        <w:t xml:space="preserve">    // Setup method (runs before every test)</w:t>
-      </w:r>
-    </w:p>
-    <w:p>
-      <w:pPr>
-        <w:rPr>
-          <w:lang w:val="en-GB"/>
-        </w:rPr>
-      </w:pPr>
-      <w:r>
-        <w:rPr>
-          <w:lang w:val="en-GB"/>
-        </w:rPr>
-        <w:t xml:space="preserve">    @Before</w:t>
-      </w:r>
-    </w:p>
-    <w:p>
-      <w:pPr>
-        <w:rPr>
-          <w:lang w:val="en-GB"/>
-        </w:rPr>
-      </w:pPr>
-      <w:r>
-        <w:rPr>
-          <w:lang w:val="en-GB"/>
-        </w:rPr>
-        <w:t xml:space="preserve">    public void </w:t>
-      </w:r>
-      <w:proofErr w:type="spellStart"/>
-      <w:r>
-        <w:rPr>
-          <w:lang w:val="en-GB"/>
-        </w:rPr>
-        <w:t>setUp</w:t>
-      </w:r>
-      <w:proofErr w:type="spellEnd"/>
-      <w:r>
-        <w:rPr>
-          <w:lang w:val="en-GB"/>
-        </w:rPr>
-        <w:t>() {</w:t>
-      </w:r>
-    </w:p>
-    <w:p>
-      <w:pPr>
-        <w:rPr>
-          <w:lang w:val="en-GB"/>
-        </w:rPr>
-      </w:pPr>
-      <w:r>
-        <w:rPr>
-          <w:lang w:val="en-GB"/>
-        </w:rPr>
-        <w:t xml:space="preserve">        </w:t>
-      </w:r>
-      <w:proofErr w:type="spellStart"/>
-      <w:r>
-        <w:rPr>
-          <w:lang w:val="en-GB"/>
-        </w:rPr>
-        <w:t>System.out.println</w:t>
-      </w:r>
-      <w:proofErr w:type="spellEnd"/>
-      <w:r>
-        <w:rPr>
-          <w:lang w:val="en-GB"/>
-        </w:rPr>
-        <w:t>("Setting up Calculator...");</w:t>
-      </w:r>
-    </w:p>
-    <w:p>
-      <w:pPr>
-        <w:rPr>
-          <w:lang w:val="en-GB"/>
-        </w:rPr>
-      </w:pPr>
-      <w:r>
-        <w:rPr>
-          <w:lang w:val="en-GB"/>
-        </w:rPr>
-        <w:t xml:space="preserve">        calc = new Calculator();  // Arrange</w:t>
-      </w:r>
-    </w:p>
-    <w:p>
-      <w:pPr>
-        <w:rPr>
-          <w:lang w:val="en-GB"/>
-        </w:rPr>
-      </w:pPr>
-      <w:r>
-        <w:rPr>
-          <w:lang w:val="en-GB"/>
-        </w:rPr>
-        <w:t xml:space="preserve">    }</w:t>
-      </w:r>
-    </w:p>
-    <w:p>
-      <w:pPr>
-        <w:rPr>
-          <w:lang w:val="en-GB"/>
-        </w:rPr>
-      </w:pPr>
-    </w:p>
-    <w:p>
-      <w:pPr>
-        <w:rPr>
-          <w:lang w:val="en-GB"/>
-        </w:rPr>
-      </w:pPr>
-      <w:r>
-        <w:rPr>
-          <w:lang w:val="en-GB"/>
-        </w:rPr>
-        <w:t xml:space="preserve">    // Teardown method (runs after every test)</w:t>
-      </w:r>
-    </w:p>
-    <w:p>
-      <w:pPr>
-        <w:rPr>
-          <w:lang w:val="en-GB"/>
-        </w:rPr>
-      </w:pPr>
-      <w:r>
-        <w:rPr>
-          <w:lang w:val="en-GB"/>
-        </w:rPr>
-        <w:t xml:space="preserve">    @After</w:t>
-      </w:r>
-    </w:p>
-    <w:p>
-      <w:pPr>
-        <w:rPr>
-          <w:lang w:val="en-GB"/>
-        </w:rPr>
-      </w:pPr>
-      <w:r>
-        <w:rPr>
-          <w:lang w:val="en-GB"/>
-        </w:rPr>
-        <w:t xml:space="preserve">    public void </w:t>
-      </w:r>
-      <w:proofErr w:type="spellStart"/>
-      <w:r>
-        <w:rPr>
-          <w:lang w:val="en-GB"/>
-        </w:rPr>
-        <w:t>tearDown</w:t>
-      </w:r>
-      <w:proofErr w:type="spellEnd"/>
-      <w:r>
-        <w:rPr>
-          <w:lang w:val="en-GB"/>
-        </w:rPr>
-        <w:t>() {</w:t>
-      </w:r>
-    </w:p>
-    <w:p>
-      <w:pPr>
-        <w:rPr>
-          <w:lang w:val="en-GB"/>
-        </w:rPr>
-      </w:pPr>
-      <w:r>
-        <w:rPr>
-          <w:lang w:val="en-GB"/>
-        </w:rPr>
-        <w:t xml:space="preserve">        </w:t>
-      </w:r>
-      <w:proofErr w:type="spellStart"/>
-      <w:r>
-        <w:rPr>
-          <w:lang w:val="en-GB"/>
-        </w:rPr>
-        <w:t>System.out.println</w:t>
-      </w:r>
-      <w:proofErr w:type="spellEnd"/>
-      <w:r>
-        <w:rPr>
-          <w:lang w:val="en-GB"/>
-        </w:rPr>
-        <w:t>("Tearing down Calculator...\n");</w:t>
-      </w:r>
-    </w:p>
-    <w:p>
-      <w:pPr>
-        <w:rPr>
-          <w:lang w:val="en-GB"/>
-        </w:rPr>
-      </w:pPr>
-      <w:r>
-        <w:rPr>
-          <w:lang w:val="en-GB"/>
-        </w:rPr>
-        <w:t xml:space="preserve">        calc = null;</w:t>
-      </w:r>
-    </w:p>
-    <w:p>
-      <w:pPr>
-        <w:rPr>
-          <w:lang w:val="en-GB"/>
-        </w:rPr>
-      </w:pPr>
-      <w:r>
-        <w:rPr>
-          <w:lang w:val="en-GB"/>
-        </w:rPr>
-        <w:t xml:space="preserve">    }</w:t>
-      </w:r>
-    </w:p>
-    <w:p>
-      <w:pPr>
-        <w:rPr>
-          <w:lang w:val="en-GB"/>
-        </w:rPr>
-      </w:pPr>
-    </w:p>
-    <w:p>
-      <w:pPr>
-        <w:rPr>
-          <w:lang w:val="en-GB"/>
-        </w:rPr>
-      </w:pPr>
-      <w:r>
-        <w:rPr>
-          <w:lang w:val="en-GB"/>
-        </w:rPr>
-        <w:t xml:space="preserve">    @Test</w:t>
-      </w:r>
-    </w:p>
-    <w:p>
-      <w:pPr>
-        <w:rPr>
-          <w:lang w:val="en-GB"/>
-        </w:rPr>
-      </w:pPr>
-      <w:r>
-        <w:rPr>
-          <w:lang w:val="en-GB"/>
-        </w:rPr>
-        <w:t xml:space="preserve">    public void </w:t>
-      </w:r>
-      <w:proofErr w:type="spellStart"/>
-      <w:r>
-        <w:rPr>
-          <w:lang w:val="en-GB"/>
-        </w:rPr>
-        <w:t>testAdd</w:t>
-      </w:r>
-      <w:proofErr w:type="spellEnd"/>
-      <w:r>
-        <w:rPr>
-          <w:lang w:val="en-GB"/>
-        </w:rPr>
-        <w:t>() {</w:t>
-      </w:r>
-    </w:p>
-    <w:p>
-      <w:pPr>
-        <w:rPr>
-          <w:lang w:val="en-GB"/>
-        </w:rPr>
-      </w:pPr>
-      <w:r>
-        <w:rPr>
-          <w:lang w:val="en-GB"/>
-        </w:rPr>
-        <w:t xml:space="preserve">        // Act</w:t>
-      </w:r>
-    </w:p>
-    <w:p>
-      <w:pPr>
-        <w:rPr>
-          <w:lang w:val="en-GB"/>
-        </w:rPr>
-      </w:pPr>
-      <w:r>
-        <w:rPr>
-          <w:lang w:val="en-GB"/>
-        </w:rPr>
-        <w:t xml:space="preserve">        int result = </w:t>
-      </w:r>
-      <w:proofErr w:type="spellStart"/>
-      <w:r>
-        <w:rPr>
-          <w:lang w:val="en-GB"/>
-        </w:rPr>
-        <w:t>calc.add</w:t>
-      </w:r>
-      <w:proofErr w:type="spellEnd"/>
-      <w:r>
-        <w:rPr>
-          <w:lang w:val="en-GB"/>
-        </w:rPr>
-        <w:t>(5, 3);</w:t>
-      </w:r>
-    </w:p>
-    <w:p>
-      <w:pPr>
-        <w:rPr>
-          <w:lang w:val="en-GB"/>
-        </w:rPr>
-      </w:pPr>
-    </w:p>
-    <w:p>
-      <w:pPr>
-        <w:rPr>
-          <w:lang w:val="en-GB"/>
-        </w:rPr>
-      </w:pPr>
-      <w:r>
-        <w:rPr>
-          <w:lang w:val="en-GB"/>
-        </w:rPr>
-        <w:t xml:space="preserve">        // Assert</w:t>
-      </w:r>
-    </w:p>
-    <w:p>
-      <w:pPr>
-        <w:rPr>
-          <w:lang w:val="en-GB"/>
-        </w:rPr>
-      </w:pPr>
-      <w:r>
-        <w:rPr>
-          <w:lang w:val="en-GB"/>
-        </w:rPr>
-        <w:t xml:space="preserve">        </w:t>
-      </w:r>
-      <w:proofErr w:type="spellStart"/>
-      <w:r>
-        <w:rPr>
-          <w:lang w:val="en-GB"/>
-        </w:rPr>
-        <w:t>assertEquals</w:t>
-      </w:r>
-      <w:proofErr w:type="spellEnd"/>
-      <w:r>
-        <w:rPr>
-          <w:lang w:val="en-GB"/>
-        </w:rPr>
-        <w:t>(8, result);</w:t>
-      </w:r>
-    </w:p>
-    <w:p>
-      <w:pPr>
-        <w:rPr>
-          <w:lang w:val="en-GB"/>
-        </w:rPr>
-      </w:pPr>
-      <w:r>
-        <w:rPr>
-          <w:lang w:val="en-GB"/>
-        </w:rPr>
-        <w:t xml:space="preserve">        </w:t>
-      </w:r>
-      <w:proofErr w:type="spellStart"/>
-      <w:r>
-        <w:rPr>
-          <w:lang w:val="en-GB"/>
-        </w:rPr>
-        <w:t>System.out.println</w:t>
-      </w:r>
-      <w:proofErr w:type="spellEnd"/>
-      <w:r>
-        <w:rPr>
-          <w:lang w:val="en-GB"/>
-        </w:rPr>
-        <w:t>("</w:t>
-      </w:r>
-      <w:proofErr w:type="spellStart"/>
-      <w:r>
-        <w:rPr>
-          <w:lang w:val="en-GB"/>
-        </w:rPr>
-        <w:t>testAdd</w:t>
-      </w:r>
-      <w:proofErr w:type="spellEnd"/>
-      <w:r>
-        <w:rPr>
-          <w:lang w:val="en-GB"/>
-        </w:rPr>
-        <w:t xml:space="preserve"> passed");</w:t>
-      </w:r>
-    </w:p>
-    <w:p>
-      <w:pPr>
-        <w:rPr>
-          <w:lang w:val="en-GB"/>
-        </w:rPr>
-      </w:pPr>
-      <w:r>
-        <w:rPr>
-          <w:lang w:val="en-GB"/>
-        </w:rPr>
-        <w:t xml:space="preserve">    }</w:t>
-      </w:r>
-    </w:p>
-    <w:p>
-      <w:pPr>
-        <w:rPr>
-          <w:lang w:val="en-GB"/>
-        </w:rPr>
-      </w:pPr>
-    </w:p>
-    <w:p>
-      <w:pPr>
-        <w:rPr>
-          <w:lang w:val="en-GB"/>
-        </w:rPr>
-      </w:pPr>
-      <w:r>
-        <w:rPr>
-          <w:lang w:val="en-GB"/>
-        </w:rPr>
-        <w:t xml:space="preserve">    @Test</w:t>
-      </w:r>
-    </w:p>
-    <w:p>
-      <w:pPr>
-        <w:rPr>
-          <w:lang w:val="en-GB"/>
-        </w:rPr>
-      </w:pPr>
-      <w:r>
-        <w:rPr>
-          <w:lang w:val="en-GB"/>
-        </w:rPr>
-        <w:t xml:space="preserve">    public void </w:t>
-      </w:r>
-      <w:proofErr w:type="spellStart"/>
-      <w:r>
-        <w:rPr>
-          <w:lang w:val="en-GB"/>
-        </w:rPr>
-        <w:t>testSubtract</w:t>
-      </w:r>
-      <w:proofErr w:type="spellEnd"/>
-      <w:r>
-        <w:rPr>
-          <w:lang w:val="en-GB"/>
-        </w:rPr>
-        <w:t>() {</w:t>
-      </w:r>
-    </w:p>
-    <w:p>
-      <w:pPr>
-        <w:rPr>
-          <w:lang w:val="en-GB"/>
-        </w:rPr>
-      </w:pPr>
-      <w:r>
-        <w:rPr>
-          <w:lang w:val="en-GB"/>
-        </w:rPr>
-        <w:lastRenderedPageBreak/>
-        <w:t xml:space="preserve">        // Act</w:t>
-      </w:r>
-    </w:p>
-    <w:p>
-      <w:pPr>
-        <w:rPr>
-          <w:lang w:val="en-GB"/>
-        </w:rPr>
-      </w:pPr>
-      <w:r>
-        <w:rPr>
-          <w:lang w:val="en-GB"/>
-        </w:rPr>
-        <w:t xml:space="preserve">        int result = </w:t>
-      </w:r>
-      <w:proofErr w:type="spellStart"/>
-      <w:r>
-        <w:rPr>
-          <w:lang w:val="en-GB"/>
-        </w:rPr>
-        <w:t>calc.subtract</w:t>
-      </w:r>
-      <w:proofErr w:type="spellEnd"/>
-      <w:r>
-        <w:rPr>
-          <w:lang w:val="en-GB"/>
-        </w:rPr>
-        <w:t>(10, 4);</w:t>
-      </w:r>
-    </w:p>
-    <w:p>
-      <w:pPr>
-        <w:rPr>
-          <w:lang w:val="en-GB"/>
-        </w:rPr>
-      </w:pPr>
-    </w:p>
-    <w:p>
-      <w:pPr>
-        <w:rPr>
-          <w:lang w:val="en-GB"/>
-        </w:rPr>
-      </w:pPr>
-      <w:r>
-        <w:rPr>
-          <w:lang w:val="en-GB"/>
-        </w:rPr>
-        <w:t xml:space="preserve">        // Assert</w:t>
-      </w:r>
-    </w:p>
-    <w:p>
-      <w:pPr>
-        <w:rPr>
-          <w:lang w:val="en-GB"/>
-        </w:rPr>
-      </w:pPr>
-      <w:r>
-        <w:rPr>
-          <w:lang w:val="en-GB"/>
-        </w:rPr>
-        <w:t xml:space="preserve">        </w:t>
-      </w:r>
-      <w:proofErr w:type="spellStart"/>
-      <w:r>
-        <w:rPr>
-          <w:lang w:val="en-GB"/>
-        </w:rPr>
-        <w:t>assertEquals</w:t>
-      </w:r>
-      <w:proofErr w:type="spellEnd"/>
-      <w:r>
-        <w:rPr>
-          <w:lang w:val="en-GB"/>
-        </w:rPr>
-        <w:t>(6, result);</w:t>
-      </w:r>
-    </w:p>
-    <w:p>
-      <w:pPr>
-        <w:rPr>
-          <w:lang w:val="en-GB"/>
-        </w:rPr>
-      </w:pPr>
-      <w:r>
-        <w:rPr>
-          <w:lang w:val="en-GB"/>
-        </w:rPr>
-        <w:t xml:space="preserve">        </w:t>
-      </w:r>
-      <w:proofErr w:type="spellStart"/>
-      <w:r>
-        <w:rPr>
-          <w:lang w:val="en-GB"/>
-        </w:rPr>
-        <w:t>System.out.println</w:t>
-      </w:r>
-      <w:proofErr w:type="spellEnd"/>
-      <w:r>
-        <w:rPr>
-          <w:lang w:val="en-GB"/>
-        </w:rPr>
-        <w:t>("</w:t>
-      </w:r>
-      <w:proofErr w:type="spellStart"/>
-      <w:r>
-        <w:rPr>
-          <w:lang w:val="en-GB"/>
-        </w:rPr>
-        <w:t>testSubtract</w:t>
-      </w:r>
-      <w:proofErr w:type="spellEnd"/>
-      <w:r>
-        <w:rPr>
-          <w:lang w:val="en-GB"/>
-        </w:rPr>
-        <w:t xml:space="preserve"> passed");</w:t>
-      </w:r>
-    </w:p>
-    <w:p>
-      <w:pPr>
-        <w:rPr>
-          <w:lang w:val="en-GB"/>
-        </w:rPr>
-      </w:pPr>
-      <w:r>
-        <w:rPr>
-          <w:lang w:val="en-GB"/>
-        </w:rPr>
-        <w:t xml:space="preserve">    }</w:t>
-      </w:r>
-    </w:p>
-    <w:p>
-      <w:pPr>
-        <w:rPr>
-          <w:lang w:val="en-GB"/>
-        </w:rPr>
-      </w:pPr>
-      <w:r>
-        <w:rPr>
-          <w:lang w:val="en-GB"/>
-        </w:rPr>
-        <w:t>}</w:t>
-      </w:r>
-    </w:p>
-    <w:p>
-      <w:pPr>
-        <w:rPr>
-          <w:lang w:val="en-GB"/>
-        </w:rPr>
-      </w:pPr>
-    </w:p>
-    <w:p>
-      <w:pPr>
-        <w:rPr>
-          <w:b/>
-          <w:lang w:val="en-GB"/>
-        </w:rPr>
-      </w:pPr>
-      <w:r>
-        <w:rPr>
-          <w:b/>
-          <w:lang w:val="en-GB"/>
-        </w:rPr>
-        <w:t xml:space="preserve">Output : </w:t>
-      </w:r>
-    </w:p>
-    <w:p>
-      <w:pPr>
-        <w:rPr>
-          <w:b/>
-          <w:lang w:val="en-GB"/>
-        </w:rPr>
-      </w:pPr>
-    </w:p>
-    <w:p>
-      <w:pPr>
-        <w:rPr>
-          <w:b/>
-          <w:lang w:val="en-GB"/>
-        </w:rPr>
-      </w:pPr>
-      <w:r>
-        <w:rPr>
-          <w:b/>
-          <w:noProof/>
+          <w:b/>
           <w:lang w:val="en-GB"/>
         </w:rPr>
         <w:drawing>
-          <wp:inline distT="0" distB="0" distL="0" distR="0" wp14:anchorId="2A1BB863" wp14:editId="0FD1D814">
-            <wp:extent cx="5731510" cy="1437640"/>
-            <wp:effectExtent l="0" t="0" r="2540" b="0"/>
-            <wp:docPr id="2017566008" name="Picture 2"/>
+          <wp:inline distT="0" distB="0" distL="0" distR="0" wp14:anchorId="5FDA2639" wp14:editId="6006F771">
+            <wp:extent cx="5731510" cy="2738755"/>
+            <wp:effectExtent l="0" t="0" r="2540" b="4445"/>
+            <wp:docPr id="1962816407" name="Picture 1"/>
             <wp:cNvGraphicFramePr>
               <a:graphicFrameLocks xmlns:a="http://schemas.openxmlformats.org/drawingml/2006/main" noChangeAspect="1"/>
             </wp:cNvGraphicFramePr>
@@ -1149,41 +719,23 @@
               <a:graphicData uri="http://schemas.openxmlformats.org/drawingml/2006/picture">
                 <pic:pic xmlns:pic="http://schemas.openxmlformats.org/drawingml/2006/picture">
                   <pic:nvPicPr>
-                    <pic:cNvPr id="0" name="image5.png"/>
-                    <pic:cNvPicPr>
-                      <a:picLocks noChangeAspect="1" noChangeArrowheads="1"/>
-                    </pic:cNvPicPr>
+                    <pic:cNvPr id="1962816407" name=""/>
+                    <pic:cNvPicPr/>
                   </pic:nvPicPr>
-                  <pic:blipFill rotWithShape="1">
-                    <a:blip r:embed="rId4">
-                      <a:extLst>
-                        <a:ext uri="{28A0092B-C50C-407E-A947-70E740481C1C}">
-                          <a14:useLocalDpi xmlns:a14="http://schemas.microsoft.com/office/drawing/2010/main" val="0"/>
-                        </a:ext>
-                      </a:extLst>
-                    </a:blip>
-                    <a:srcRect t="31060"/>
+                  <pic:blipFill>
+                    <a:blip r:embed="rId4"/>
                     <a:stretch>
                       <a:fillRect/>
                     </a:stretch>
                   </pic:blipFill>
-                  <pic:spPr bwMode="auto">
+                  <pic:spPr>
                     <a:xfrm>
                       <a:off x="0" y="0"/>
-                      <a:ext cx="5731510" cy="1437640"/>
+                      <a:ext cx="5731510" cy="2738755"/>
                     </a:xfrm>
                     <a:prstGeom prst="rect">
                       <a:avLst/>
                     </a:prstGeom>
-                    <a:noFill/>
-                    <a:ln>
-                      <a:noFill/>
-                    </a:ln>
-                    <a:extLst>
-                      <a:ext uri="{53640926-AAD7-44D8-BBD7-CCE9431645EC}">
-                        <a14:shadowObscured xmlns:a14="http://schemas.microsoft.com/office/drawing/2010/main"/>
-                      </a:ext>
-                    </a:extLst>
                   </pic:spPr>
                 </pic:pic>
               </a:graphicData>

</xml_diff>